<commit_message>
Refactored the Add/Remove/Edit pages
</commit_message>
<xml_diff>
--- a/Template.docx
+++ b/Template.docx
@@ -424,7 +424,7 @@
   <w:style w:type="paragraph" w:default="1" w:styleId="Normal">
     <w:name w:val="Normal"/>
     <w:qFormat/>
-    <w:rsid w:val="000F7B50"/>
+    <w:rsid w:val="008A0378"/>
   </w:style>
   <w:style w:type="paragraph" w:styleId="Heading1">
     <w:name w:val="heading 1"/>
@@ -433,7 +433,7 @@
     <w:link w:val="Heading1Char"/>
     <w:uiPriority w:val="9"/>
     <w:qFormat/>
-    <w:rsid w:val="000F7B50"/>
+    <w:rsid w:val="008A0378"/>
     <w:pPr>
       <w:keepNext/>
       <w:keepLines/>
@@ -457,7 +457,7 @@
     <w:semiHidden/>
     <w:unhideWhenUsed/>
     <w:qFormat/>
-    <w:rsid w:val="000F7B50"/>
+    <w:rsid w:val="008A0378"/>
     <w:pPr>
       <w:keepNext/>
       <w:keepLines/>
@@ -480,7 +480,7 @@
     <w:semiHidden/>
     <w:unhideWhenUsed/>
     <w:qFormat/>
-    <w:rsid w:val="000F7B50"/>
+    <w:rsid w:val="008A0378"/>
     <w:pPr>
       <w:keepNext/>
       <w:keepLines/>
@@ -502,7 +502,7 @@
     <w:semiHidden/>
     <w:unhideWhenUsed/>
     <w:qFormat/>
-    <w:rsid w:val="000F7B50"/>
+    <w:rsid w:val="008A0378"/>
     <w:pPr>
       <w:keepNext/>
       <w:keepLines/>
@@ -526,7 +526,7 @@
     <w:semiHidden/>
     <w:unhideWhenUsed/>
     <w:qFormat/>
-    <w:rsid w:val="000F7B50"/>
+    <w:rsid w:val="008A0378"/>
     <w:pPr>
       <w:keepNext/>
       <w:keepLines/>
@@ -548,7 +548,7 @@
     <w:semiHidden/>
     <w:unhideWhenUsed/>
     <w:qFormat/>
-    <w:rsid w:val="000F7B50"/>
+    <w:rsid w:val="008A0378"/>
     <w:pPr>
       <w:keepNext/>
       <w:keepLines/>
@@ -572,7 +572,7 @@
     <w:semiHidden/>
     <w:unhideWhenUsed/>
     <w:qFormat/>
-    <w:rsid w:val="000F7B50"/>
+    <w:rsid w:val="008A0378"/>
     <w:pPr>
       <w:keepNext/>
       <w:keepLines/>
@@ -594,7 +594,7 @@
     <w:semiHidden/>
     <w:unhideWhenUsed/>
     <w:qFormat/>
-    <w:rsid w:val="000F7B50"/>
+    <w:rsid w:val="008A0378"/>
     <w:pPr>
       <w:keepNext/>
       <w:keepLines/>
@@ -618,7 +618,7 @@
     <w:semiHidden/>
     <w:unhideWhenUsed/>
     <w:qFormat/>
-    <w:rsid w:val="000F7B50"/>
+    <w:rsid w:val="008A0378"/>
     <w:pPr>
       <w:keepNext/>
       <w:keepLines/>
@@ -666,7 +666,7 @@
     <w:link w:val="TitleChar"/>
     <w:uiPriority w:val="10"/>
     <w:qFormat/>
-    <w:rsid w:val="000F7B50"/>
+    <w:rsid w:val="008A0378"/>
     <w:pPr>
       <w:pBdr>
         <w:top w:val="single" w:sz="6" w:space="8" w:color="A5A5A5" w:themeColor="accent3"/>
@@ -690,7 +690,7 @@
     <w:basedOn w:val="DefaultParagraphFont"/>
     <w:link w:val="Title"/>
     <w:uiPriority w:val="10"/>
-    <w:rsid w:val="000F7B50"/>
+    <w:rsid w:val="008A0378"/>
     <w:rPr>
       <w:rFonts w:asciiTheme="majorHAnsi" w:eastAsiaTheme="majorEastAsia" w:hAnsiTheme="majorHAnsi" w:cstheme="majorBidi"/>
       <w:caps/>
@@ -705,7 +705,7 @@
     <w:basedOn w:val="DefaultParagraphFont"/>
     <w:link w:val="Heading1"/>
     <w:uiPriority w:val="9"/>
-    <w:rsid w:val="000F7B50"/>
+    <w:rsid w:val="008A0378"/>
     <w:rPr>
       <w:rFonts w:asciiTheme="majorHAnsi" w:eastAsiaTheme="majorEastAsia" w:hAnsiTheme="majorHAnsi" w:cstheme="majorBidi"/>
       <w:color w:val="2F5496" w:themeColor="accent1" w:themeShade="BF"/>
@@ -719,7 +719,7 @@
     <w:link w:val="Heading2"/>
     <w:uiPriority w:val="9"/>
     <w:semiHidden/>
-    <w:rsid w:val="000F7B50"/>
+    <w:rsid w:val="008A0378"/>
     <w:rPr>
       <w:rFonts w:asciiTheme="majorHAnsi" w:eastAsiaTheme="majorEastAsia" w:hAnsiTheme="majorHAnsi" w:cstheme="majorBidi"/>
       <w:sz w:val="32"/>
@@ -732,7 +732,7 @@
     <w:link w:val="Heading3"/>
     <w:uiPriority w:val="9"/>
     <w:semiHidden/>
-    <w:rsid w:val="000F7B50"/>
+    <w:rsid w:val="008A0378"/>
     <w:rPr>
       <w:rFonts w:asciiTheme="majorHAnsi" w:eastAsiaTheme="majorEastAsia" w:hAnsiTheme="majorHAnsi" w:cstheme="majorBidi"/>
       <w:sz w:val="32"/>
@@ -745,7 +745,7 @@
     <w:link w:val="Heading4"/>
     <w:uiPriority w:val="9"/>
     <w:semiHidden/>
-    <w:rsid w:val="000F7B50"/>
+    <w:rsid w:val="008A0378"/>
     <w:rPr>
       <w:rFonts w:asciiTheme="majorHAnsi" w:eastAsiaTheme="majorEastAsia" w:hAnsiTheme="majorHAnsi" w:cstheme="majorBidi"/>
       <w:i/>
@@ -760,7 +760,7 @@
     <w:link w:val="Heading5"/>
     <w:uiPriority w:val="9"/>
     <w:semiHidden/>
-    <w:rsid w:val="000F7B50"/>
+    <w:rsid w:val="008A0378"/>
     <w:rPr>
       <w:rFonts w:asciiTheme="majorHAnsi" w:eastAsiaTheme="majorEastAsia" w:hAnsiTheme="majorHAnsi" w:cstheme="majorBidi"/>
       <w:sz w:val="28"/>
@@ -773,7 +773,7 @@
     <w:link w:val="Heading6"/>
     <w:uiPriority w:val="9"/>
     <w:semiHidden/>
-    <w:rsid w:val="000F7B50"/>
+    <w:rsid w:val="008A0378"/>
     <w:rPr>
       <w:rFonts w:asciiTheme="majorHAnsi" w:eastAsiaTheme="majorEastAsia" w:hAnsiTheme="majorHAnsi" w:cstheme="majorBidi"/>
       <w:i/>
@@ -788,7 +788,7 @@
     <w:link w:val="Heading7"/>
     <w:uiPriority w:val="9"/>
     <w:semiHidden/>
-    <w:rsid w:val="000F7B50"/>
+    <w:rsid w:val="008A0378"/>
     <w:rPr>
       <w:rFonts w:asciiTheme="majorHAnsi" w:eastAsiaTheme="majorEastAsia" w:hAnsiTheme="majorHAnsi" w:cstheme="majorBidi"/>
       <w:sz w:val="24"/>
@@ -801,7 +801,7 @@
     <w:link w:val="Heading8"/>
     <w:uiPriority w:val="9"/>
     <w:semiHidden/>
-    <w:rsid w:val="000F7B50"/>
+    <w:rsid w:val="008A0378"/>
     <w:rPr>
       <w:rFonts w:asciiTheme="majorHAnsi" w:eastAsiaTheme="majorEastAsia" w:hAnsiTheme="majorHAnsi" w:cstheme="majorBidi"/>
       <w:i/>
@@ -816,7 +816,7 @@
     <w:link w:val="Heading9"/>
     <w:uiPriority w:val="9"/>
     <w:semiHidden/>
-    <w:rsid w:val="000F7B50"/>
+    <w:rsid w:val="008A0378"/>
     <w:rPr>
       <w:b/>
       <w:bCs/>
@@ -832,7 +832,7 @@
     <w:semiHidden/>
     <w:unhideWhenUsed/>
     <w:qFormat/>
-    <w:rsid w:val="000F7B50"/>
+    <w:rsid w:val="008A0378"/>
     <w:pPr>
       <w:spacing w:line="240" w:lineRule="auto"/>
     </w:pPr>
@@ -851,7 +851,7 @@
     <w:link w:val="SubtitleChar"/>
     <w:uiPriority w:val="11"/>
     <w:qFormat/>
-    <w:rsid w:val="000F7B50"/>
+    <w:rsid w:val="008A0378"/>
     <w:pPr>
       <w:numPr>
         <w:ilvl w:val="1"/>
@@ -869,7 +869,7 @@
     <w:basedOn w:val="DefaultParagraphFont"/>
     <w:link w:val="Subtitle"/>
     <w:uiPriority w:val="11"/>
-    <w:rsid w:val="000F7B50"/>
+    <w:rsid w:val="008A0378"/>
     <w:rPr>
       <w:color w:val="44546A" w:themeColor="text2"/>
       <w:sz w:val="28"/>
@@ -881,7 +881,7 @@
     <w:basedOn w:val="DefaultParagraphFont"/>
     <w:uiPriority w:val="22"/>
     <w:qFormat/>
-    <w:rsid w:val="000F7B50"/>
+    <w:rsid w:val="008A0378"/>
     <w:rPr>
       <w:b/>
       <w:bCs/>
@@ -892,7 +892,7 @@
     <w:basedOn w:val="DefaultParagraphFont"/>
     <w:uiPriority w:val="20"/>
     <w:qFormat/>
-    <w:rsid w:val="000F7B50"/>
+    <w:rsid w:val="008A0378"/>
     <w:rPr>
       <w:i/>
       <w:iCs/>
@@ -903,7 +903,7 @@
     <w:name w:val="No Spacing"/>
     <w:uiPriority w:val="1"/>
     <w:qFormat/>
-    <w:rsid w:val="000F7B50"/>
+    <w:rsid w:val="008A0378"/>
     <w:pPr>
       <w:spacing w:after="0" w:line="240" w:lineRule="auto"/>
     </w:pPr>
@@ -915,7 +915,7 @@
     <w:link w:val="QuoteChar"/>
     <w:uiPriority w:val="29"/>
     <w:qFormat/>
-    <w:rsid w:val="000F7B50"/>
+    <w:rsid w:val="008A0378"/>
     <w:pPr>
       <w:spacing w:before="160"/>
       <w:ind w:left="720" w:right="720"/>
@@ -934,7 +934,7 @@
     <w:basedOn w:val="DefaultParagraphFont"/>
     <w:link w:val="Quote"/>
     <w:uiPriority w:val="29"/>
-    <w:rsid w:val="000F7B50"/>
+    <w:rsid w:val="008A0378"/>
     <w:rPr>
       <w:i/>
       <w:iCs/>
@@ -950,7 +950,7 @@
     <w:link w:val="IntenseQuoteChar"/>
     <w:uiPriority w:val="30"/>
     <w:qFormat/>
-    <w:rsid w:val="000F7B50"/>
+    <w:rsid w:val="008A0378"/>
     <w:pPr>
       <w:spacing w:before="160" w:line="276" w:lineRule="auto"/>
       <w:ind w:left="936" w:right="936"/>
@@ -969,7 +969,7 @@
     <w:basedOn w:val="DefaultParagraphFont"/>
     <w:link w:val="IntenseQuote"/>
     <w:uiPriority w:val="30"/>
-    <w:rsid w:val="000F7B50"/>
+    <w:rsid w:val="008A0378"/>
     <w:rPr>
       <w:rFonts w:asciiTheme="majorHAnsi" w:eastAsiaTheme="majorEastAsia" w:hAnsiTheme="majorHAnsi" w:cstheme="majorBidi"/>
       <w:caps/>
@@ -983,7 +983,7 @@
     <w:basedOn w:val="DefaultParagraphFont"/>
     <w:uiPriority w:val="19"/>
     <w:qFormat/>
-    <w:rsid w:val="000F7B50"/>
+    <w:rsid w:val="008A0378"/>
     <w:rPr>
       <w:i/>
       <w:iCs/>
@@ -995,7 +995,7 @@
     <w:basedOn w:val="DefaultParagraphFont"/>
     <w:uiPriority w:val="21"/>
     <w:qFormat/>
-    <w:rsid w:val="000F7B50"/>
+    <w:rsid w:val="008A0378"/>
     <w:rPr>
       <w:b/>
       <w:bCs/>
@@ -1009,7 +1009,7 @@
     <w:basedOn w:val="DefaultParagraphFont"/>
     <w:uiPriority w:val="31"/>
     <w:qFormat/>
-    <w:rsid w:val="000F7B50"/>
+    <w:rsid w:val="008A0378"/>
     <w:rPr>
       <w:caps w:val="0"/>
       <w:smallCaps/>
@@ -1023,7 +1023,7 @@
     <w:basedOn w:val="DefaultParagraphFont"/>
     <w:uiPriority w:val="32"/>
     <w:qFormat/>
-    <w:rsid w:val="000F7B50"/>
+    <w:rsid w:val="008A0378"/>
     <w:rPr>
       <w:b/>
       <w:bCs/>
@@ -1039,7 +1039,7 @@
     <w:basedOn w:val="DefaultParagraphFont"/>
     <w:uiPriority w:val="33"/>
     <w:qFormat/>
-    <w:rsid w:val="000F7B50"/>
+    <w:rsid w:val="008A0378"/>
     <w:rPr>
       <w:b/>
       <w:bCs/>
@@ -1056,9 +1056,20 @@
     <w:semiHidden/>
     <w:unhideWhenUsed/>
     <w:qFormat/>
-    <w:rsid w:val="000F7B50"/>
+    <w:rsid w:val="008A0378"/>
     <w:pPr>
       <w:outlineLvl w:val="9"/>
+    </w:pPr>
+  </w:style>
+  <w:style w:type="paragraph" w:styleId="ListParagraph">
+    <w:name w:val="List Paragraph"/>
+    <w:basedOn w:val="Normal"/>
+    <w:uiPriority w:val="34"/>
+    <w:qFormat/>
+    <w:rsid w:val="00B37E38"/>
+    <w:pPr>
+      <w:ind w:left="720"/>
+      <w:contextualSpacing/>
     </w:pPr>
   </w:style>
 </w:styles>

</xml_diff>